<commit_message>
doc and pdf changes to python code
</commit_message>
<xml_diff>
--- a/unit06a_mini_project/lab_mini_project.docx
+++ b/unit06a_mini_project/lab_mini_project.docx
@@ -1,6 +1,6 @@
 
 <file path=word/document.xml><?xml version="1.0" encoding="utf-8"?>
-<w:document xmlns:wpc="http://schemas.microsoft.com/office/word/2010/wordprocessingCanvas" xmlns:cx="http://schemas.microsoft.com/office/drawing/2014/chartex" xmlns:cx1="http://schemas.microsoft.com/office/drawing/2015/9/8/chartex" xmlns:cx2="http://schemas.microsoft.com/office/drawing/2015/10/21/chartex" xmlns:cx3="http://schemas.microsoft.com/office/drawing/2016/5/9/chartex" xmlns:cx4="http://schemas.microsoft.com/office/drawing/2016/5/10/chartex" xmlns:cx5="http://schemas.microsoft.com/office/drawing/2016/5/11/chartex" xmlns:cx6="http://schemas.microsoft.com/office/drawing/2016/5/12/chartex" xmlns:cx7="http://schemas.microsoft.com/office/drawing/2016/5/13/chartex" xmlns:cx8="http://schemas.microsoft.com/office/drawing/2016/5/14/chartex" xmlns:mc="http://schemas.openxmlformats.org/markup-compatibility/2006" xmlns:aink="http://schemas.microsoft.com/office/drawing/2016/ink" xmlns:am3d="http://schemas.microsoft.com/office/drawing/2017/model3d" xmlns:o="urn:schemas-microsoft-com:office:office" xmlns:r="http://schemas.openxmlformats.org/officeDocument/2006/relationships" xmlns:m="http://schemas.openxmlformats.org/officeDocument/2006/math" xmlns:v="urn:schemas-microsoft-com:vml" xmlns:wp14="http://schemas.microsoft.com/office/word/2010/wordprocessingDrawing" xmlns:wp="http://schemas.openxmlformats.org/drawingml/2006/wordprocessingDrawing" xmlns:w10="urn:schemas-microsoft-com:office:word" xmlns:w="http://schemas.openxmlformats.org/wordprocessingml/2006/main" xmlns:w14="http://schemas.microsoft.com/office/word/2010/wordml" xmlns:w15="http://schemas.microsoft.com/office/word/2012/wordml" xmlns:w16cid="http://schemas.microsoft.com/office/word/2016/wordml/cid" xmlns:w16se="http://schemas.microsoft.com/office/word/2015/wordml/symex" xmlns:wpg="http://schemas.microsoft.com/office/word/2010/wordprocessingGroup" xmlns:wpi="http://schemas.microsoft.com/office/word/2010/wordprocessingInk" xmlns:wne="http://schemas.microsoft.com/office/word/2006/wordml" xmlns:wps="http://schemas.microsoft.com/office/word/2010/wordprocessingShape" mc:Ignorable="w14 w15 w16se w16cid wp14">
+<w:document xmlns:wpc="http://schemas.microsoft.com/office/word/2010/wordprocessingCanvas" xmlns:cx="http://schemas.microsoft.com/office/drawing/2014/chartex" xmlns:cx1="http://schemas.microsoft.com/office/drawing/2015/9/8/chartex" xmlns:cx2="http://schemas.microsoft.com/office/drawing/2015/10/21/chartex" xmlns:cx3="http://schemas.microsoft.com/office/drawing/2016/5/9/chartex" xmlns:cx4="http://schemas.microsoft.com/office/drawing/2016/5/10/chartex" xmlns:cx5="http://schemas.microsoft.com/office/drawing/2016/5/11/chartex" xmlns:cx6="http://schemas.microsoft.com/office/drawing/2016/5/12/chartex" xmlns:cx7="http://schemas.microsoft.com/office/drawing/2016/5/13/chartex" xmlns:cx8="http://schemas.microsoft.com/office/drawing/2016/5/14/chartex" xmlns:mc="http://schemas.openxmlformats.org/markup-compatibility/2006" xmlns:aink="http://schemas.microsoft.com/office/drawing/2016/ink" xmlns:am3d="http://schemas.microsoft.com/office/drawing/2017/model3d" xmlns:o="urn:schemas-microsoft-com:office:office" xmlns:oel="http://schemas.microsoft.com/office/2019/extlst" xmlns:r="http://schemas.openxmlformats.org/officeDocument/2006/relationships" xmlns:m="http://schemas.openxmlformats.org/officeDocument/2006/math" xmlns:v="urn:schemas-microsoft-com:vml" xmlns:wp14="http://schemas.microsoft.com/office/word/2010/wordprocessingDrawing" xmlns:wp="http://schemas.openxmlformats.org/drawingml/2006/wordprocessingDrawing" xmlns:w10="urn:schemas-microsoft-com:office:word" xmlns:w="http://schemas.openxmlformats.org/wordprocessingml/2006/main" xmlns:w14="http://schemas.microsoft.com/office/word/2010/wordml" xmlns:w15="http://schemas.microsoft.com/office/word/2012/wordml" xmlns:w16cex="http://schemas.microsoft.com/office/word/2018/wordml/cex" xmlns:w16cid="http://schemas.microsoft.com/office/word/2016/wordml/cid" xmlns:w16="http://schemas.microsoft.com/office/word/2018/wordml" xmlns:w16du="http://schemas.microsoft.com/office/word/2023/wordml/word16du" xmlns:w16sdtdh="http://schemas.microsoft.com/office/word/2020/wordml/sdtdatahash" xmlns:w16sdtfl="http://schemas.microsoft.com/office/word/2024/wordml/sdtformatlock" xmlns:w16se="http://schemas.microsoft.com/office/word/2015/wordml/symex" xmlns:wpg="http://schemas.microsoft.com/office/word/2010/wordprocessingGroup" xmlns:wpi="http://schemas.microsoft.com/office/word/2010/wordprocessingInk" xmlns:wne="http://schemas.microsoft.com/office/word/2006/wordml" xmlns:wps="http://schemas.microsoft.com/office/word/2010/wordprocessingShape" mc:Ignorable="w14 w15 w16se w16cid w16 w16cex w16sdtdh w16sdtfl w16du wp14">
   <w:body>
     <w:p>
       <w:pPr>
@@ -2457,6 +2457,7 @@
         <w:t xml:space="preserve">import </w:t>
       </w:r>
       <w:proofErr w:type="spellStart"/>
+      <w:proofErr w:type="gramStart"/>
       <w:r>
         <w:rPr>
           <w:rFonts w:ascii="Lucida Console" w:hAnsi="Lucida Console" w:cs="Courier New"/>
@@ -2474,6 +2475,7 @@
         </w:rPr>
         <w:t>;</w:t>
       </w:r>
+      <w:proofErr w:type="gramEnd"/>
     </w:p>
     <w:p>
       <w:pPr>
@@ -2489,115 +2491,111 @@
           <w:szCs w:val="18"/>
         </w:rPr>
       </w:pPr>
-      <w:r>
+    </w:p>
+    <w:p>
+      <w:pPr>
+        <w:pBdr>
+          <w:top w:val="single" w:sz="4" w:space="1" w:color="auto"/>
+          <w:left w:val="single" w:sz="4" w:space="4" w:color="auto"/>
+          <w:bottom w:val="single" w:sz="4" w:space="1" w:color="auto"/>
+          <w:right w:val="single" w:sz="4" w:space="4" w:color="auto"/>
+        </w:pBdr>
         <w:rPr>
           <w:rFonts w:ascii="Lucida Console" w:hAnsi="Lucida Console" w:cs="Courier New"/>
           <w:sz w:val="18"/>
           <w:szCs w:val="18"/>
         </w:rPr>
-        <w:t xml:space="preserve">import </w:t>
-      </w:r>
-      <w:proofErr w:type="spellStart"/>
+      </w:pPr>
       <w:r>
         <w:rPr>
           <w:rFonts w:ascii="Lucida Console" w:hAnsi="Lucida Console" w:cs="Courier New"/>
           <w:sz w:val="18"/>
           <w:szCs w:val="18"/>
         </w:rPr>
-        <w:t>passlib.hash</w:t>
-      </w:r>
-      <w:proofErr w:type="spellEnd"/>
+        <w:t>string="</w:t>
+      </w:r>
+      <w:proofErr w:type="spellStart"/>
       <w:r>
         <w:rPr>
           <w:rFonts w:ascii="Lucida Console" w:hAnsi="Lucida Console" w:cs="Courier New"/>
           <w:sz w:val="18"/>
           <w:szCs w:val="18"/>
         </w:rPr>
-        <w:t>;</w:t>
-      </w:r>
-    </w:p>
-    <w:p>
-      <w:pPr>
-        <w:pBdr>
-          <w:top w:val="single" w:sz="4" w:space="1" w:color="auto"/>
-          <w:left w:val="single" w:sz="4" w:space="4" w:color="auto"/>
-          <w:bottom w:val="single" w:sz="4" w:space="1" w:color="auto"/>
-          <w:right w:val="single" w:sz="4" w:space="4" w:color="auto"/>
-        </w:pBdr>
+        <w:t>password</w:t>
+      </w:r>
+      <w:proofErr w:type="gramStart"/>
+      <w:r>
         <w:rPr>
           <w:rFonts w:ascii="Lucida Console" w:hAnsi="Lucida Console" w:cs="Courier New"/>
           <w:sz w:val="18"/>
           <w:szCs w:val="18"/>
         </w:rPr>
-      </w:pPr>
-    </w:p>
-    <w:p>
-      <w:pPr>
-        <w:pBdr>
-          <w:top w:val="single" w:sz="4" w:space="1" w:color="auto"/>
-          <w:left w:val="single" w:sz="4" w:space="4" w:color="auto"/>
-          <w:bottom w:val="single" w:sz="4" w:space="1" w:color="auto"/>
-          <w:right w:val="single" w:sz="4" w:space="4" w:color="auto"/>
-        </w:pBdr>
+        <w:t>".encode</w:t>
+      </w:r>
+      <w:proofErr w:type="spellEnd"/>
+      <w:proofErr w:type="gramEnd"/>
+      <w:r>
         <w:rPr>
           <w:rFonts w:ascii="Lucida Console" w:hAnsi="Lucida Console" w:cs="Courier New"/>
           <w:sz w:val="18"/>
           <w:szCs w:val="18"/>
         </w:rPr>
-      </w:pPr>
-      <w:r>
+        <w:t>()</w:t>
+      </w:r>
+    </w:p>
+    <w:p>
+      <w:pPr>
+        <w:pBdr>
+          <w:top w:val="single" w:sz="4" w:space="1" w:color="auto"/>
+          <w:left w:val="single" w:sz="4" w:space="4" w:color="auto"/>
+          <w:bottom w:val="single" w:sz="4" w:space="1" w:color="auto"/>
+          <w:right w:val="single" w:sz="4" w:space="4" w:color="auto"/>
+        </w:pBdr>
         <w:rPr>
           <w:rFonts w:ascii="Lucida Console" w:hAnsi="Lucida Console" w:cs="Courier New"/>
           <w:sz w:val="18"/>
           <w:szCs w:val="18"/>
         </w:rPr>
-        <w:t>string="password"</w:t>
-      </w:r>
-    </w:p>
-    <w:p>
-      <w:pPr>
-        <w:pBdr>
-          <w:top w:val="single" w:sz="4" w:space="1" w:color="auto"/>
-          <w:left w:val="single" w:sz="4" w:space="4" w:color="auto"/>
-          <w:bottom w:val="single" w:sz="4" w:space="1" w:color="auto"/>
-          <w:right w:val="single" w:sz="4" w:space="4" w:color="auto"/>
-        </w:pBdr>
+      </w:pPr>
+      <w:r>
         <w:rPr>
           <w:rFonts w:ascii="Lucida Console" w:hAnsi="Lucida Console" w:cs="Courier New"/>
           <w:sz w:val="18"/>
           <w:szCs w:val="18"/>
         </w:rPr>
-      </w:pPr>
-      <w:r>
+        <w:t>print ("General Hashes")</w:t>
+      </w:r>
+    </w:p>
+    <w:p>
+      <w:pPr>
+        <w:pBdr>
+          <w:top w:val="single" w:sz="4" w:space="1" w:color="auto"/>
+          <w:left w:val="single" w:sz="4" w:space="4" w:color="auto"/>
+          <w:bottom w:val="single" w:sz="4" w:space="1" w:color="auto"/>
+          <w:right w:val="single" w:sz="4" w:space="4" w:color="auto"/>
+        </w:pBdr>
         <w:rPr>
           <w:rFonts w:ascii="Lucida Console" w:hAnsi="Lucida Console" w:cs="Courier New"/>
           <w:sz w:val="18"/>
           <w:szCs w:val="18"/>
         </w:rPr>
-        <w:t>print "General Hashes"</w:t>
-      </w:r>
-    </w:p>
-    <w:p>
-      <w:pPr>
-        <w:pBdr>
-          <w:top w:val="single" w:sz="4" w:space="1" w:color="auto"/>
-          <w:left w:val="single" w:sz="4" w:space="4" w:color="auto"/>
-          <w:bottom w:val="single" w:sz="4" w:space="1" w:color="auto"/>
-          <w:right w:val="single" w:sz="4" w:space="4" w:color="auto"/>
-        </w:pBdr>
+      </w:pPr>
+      <w:r>
         <w:rPr>
           <w:rFonts w:ascii="Lucida Console" w:hAnsi="Lucida Console" w:cs="Courier New"/>
           <w:sz w:val="18"/>
           <w:szCs w:val="18"/>
         </w:rPr>
-      </w:pPr>
+        <w:t>print ("MD5:"+hashlib.md5(string</w:t>
+      </w:r>
+      <w:proofErr w:type="gramStart"/>
       <w:r>
         <w:rPr>
           <w:rFonts w:ascii="Lucida Console" w:hAnsi="Lucida Console" w:cs="Courier New"/>
           <w:sz w:val="18"/>
           <w:szCs w:val="18"/>
         </w:rPr>
-        <w:t>print "MD5:"+hashlib.md5(string).</w:t>
+        <w:t>).</w:t>
       </w:r>
       <w:proofErr w:type="spellStart"/>
       <w:r>
@@ -2609,13 +2607,14 @@
         <w:t>hexdigest</w:t>
       </w:r>
       <w:proofErr w:type="spellEnd"/>
+      <w:proofErr w:type="gramEnd"/>
       <w:r>
         <w:rPr>
           <w:rFonts w:ascii="Lucida Console" w:hAnsi="Lucida Console" w:cs="Courier New"/>
           <w:sz w:val="18"/>
           <w:szCs w:val="18"/>
         </w:rPr>
-        <w:t>()</w:t>
+        <w:t>())</w:t>
       </w:r>
     </w:p>
     <w:p>
@@ -2638,89 +2637,84 @@
           <w:sz w:val="18"/>
           <w:szCs w:val="18"/>
         </w:rPr>
-        <w:t>print "SHA1:"+hashlib.sha1(string).</w:t>
-      </w:r>
-      <w:proofErr w:type="spellStart"/>
+        <w:t>print ("SHA1:"+</w:t>
+      </w:r>
+      <w:proofErr w:type="gramStart"/>
       <w:r>
         <w:rPr>
           <w:rFonts w:ascii="Lucida Console" w:hAnsi="Lucida Console" w:cs="Courier New"/>
           <w:sz w:val="18"/>
           <w:szCs w:val="18"/>
         </w:rPr>
-        <w:t>hexdigest</w:t>
-      </w:r>
-      <w:proofErr w:type="spellEnd"/>
+        <w:t>hashlib.sha</w:t>
+      </w:r>
+      <w:proofErr w:type="gramEnd"/>
       <w:r>
         <w:rPr>
           <w:rFonts w:ascii="Lucida Console" w:hAnsi="Lucida Console" w:cs="Courier New"/>
           <w:sz w:val="18"/>
           <w:szCs w:val="18"/>
         </w:rPr>
-        <w:t>()</w:t>
-      </w:r>
-    </w:p>
-    <w:p>
-      <w:pPr>
-        <w:pBdr>
-          <w:top w:val="single" w:sz="4" w:space="1" w:color="auto"/>
-          <w:left w:val="single" w:sz="4" w:space="4" w:color="auto"/>
-          <w:bottom w:val="single" w:sz="4" w:space="1" w:color="auto"/>
-          <w:right w:val="single" w:sz="4" w:space="4" w:color="auto"/>
-        </w:pBdr>
+        <w:t>1(string).</w:t>
+      </w:r>
+      <w:proofErr w:type="spellStart"/>
+      <w:r>
         <w:rPr>
           <w:rFonts w:ascii="Lucida Console" w:hAnsi="Lucida Console" w:cs="Courier New"/>
           <w:sz w:val="18"/>
           <w:szCs w:val="18"/>
         </w:rPr>
-      </w:pPr>
+        <w:t>hexdigest</w:t>
+      </w:r>
+      <w:proofErr w:type="spellEnd"/>
       <w:r>
         <w:rPr>
           <w:rFonts w:ascii="Lucida Console" w:hAnsi="Lucida Console" w:cs="Courier New"/>
           <w:sz w:val="18"/>
           <w:szCs w:val="18"/>
         </w:rPr>
-        <w:t>print "SHA256:"+hashlib.sha256(string).</w:t>
-      </w:r>
-      <w:proofErr w:type="spellStart"/>
-      <w:r>
+        <w:t>())</w:t>
+      </w:r>
+    </w:p>
+    <w:p>
+      <w:pPr>
+        <w:pBdr>
+          <w:top w:val="single" w:sz="4" w:space="1" w:color="auto"/>
+          <w:left w:val="single" w:sz="4" w:space="4" w:color="auto"/>
+          <w:bottom w:val="single" w:sz="4" w:space="1" w:color="auto"/>
+          <w:right w:val="single" w:sz="4" w:space="4" w:color="auto"/>
+        </w:pBdr>
         <w:rPr>
           <w:rFonts w:ascii="Lucida Console" w:hAnsi="Lucida Console" w:cs="Courier New"/>
           <w:sz w:val="18"/>
           <w:szCs w:val="18"/>
         </w:rPr>
-        <w:t>hexdigest</w:t>
-      </w:r>
-      <w:proofErr w:type="spellEnd"/>
+      </w:pPr>
       <w:r>
         <w:rPr>
           <w:rFonts w:ascii="Lucida Console" w:hAnsi="Lucida Console" w:cs="Courier New"/>
           <w:sz w:val="18"/>
           <w:szCs w:val="18"/>
         </w:rPr>
-        <w:t>()</w:t>
-      </w:r>
-    </w:p>
-    <w:p>
-      <w:pPr>
-        <w:pBdr>
-          <w:top w:val="single" w:sz="4" w:space="1" w:color="auto"/>
-          <w:left w:val="single" w:sz="4" w:space="4" w:color="auto"/>
-          <w:bottom w:val="single" w:sz="4" w:space="1" w:color="auto"/>
-          <w:right w:val="single" w:sz="4" w:space="4" w:color="auto"/>
-        </w:pBdr>
+        <w:t>print ("SHA256:"+</w:t>
+      </w:r>
+      <w:proofErr w:type="gramStart"/>
+      <w:r>
         <w:rPr>
           <w:rFonts w:ascii="Lucida Console" w:hAnsi="Lucida Console" w:cs="Courier New"/>
           <w:sz w:val="18"/>
           <w:szCs w:val="18"/>
         </w:rPr>
-      </w:pPr>
+        <w:t>hashlib.sha</w:t>
+      </w:r>
+      <w:proofErr w:type="gramEnd"/>
       <w:r>
         <w:rPr>
           <w:rFonts w:ascii="Lucida Console" w:hAnsi="Lucida Console" w:cs="Courier New"/>
           <w:sz w:val="18"/>
           <w:szCs w:val="18"/>
         </w:rPr>
-        <w:t>print "SHA512:"+hashlib.sha512(string).</w:t>
+        <w:t>256(string).</w:t>
       </w:r>
       <w:proofErr w:type="spellStart"/>
       <w:r>
@@ -2738,7 +2732,66 @@
           <w:sz w:val="18"/>
           <w:szCs w:val="18"/>
         </w:rPr>
-        <w:t>()</w:t>
+        <w:t>())</w:t>
+      </w:r>
+    </w:p>
+    <w:p>
+      <w:pPr>
+        <w:pBdr>
+          <w:top w:val="single" w:sz="4" w:space="1" w:color="auto"/>
+          <w:left w:val="single" w:sz="4" w:space="4" w:color="auto"/>
+          <w:bottom w:val="single" w:sz="4" w:space="1" w:color="auto"/>
+          <w:right w:val="single" w:sz="4" w:space="4" w:color="auto"/>
+        </w:pBdr>
+        <w:rPr>
+          <w:rFonts w:ascii="Lucida Console" w:hAnsi="Lucida Console" w:cs="Courier New"/>
+          <w:sz w:val="18"/>
+          <w:szCs w:val="18"/>
+        </w:rPr>
+      </w:pPr>
+      <w:r>
+        <w:rPr>
+          <w:rFonts w:ascii="Lucida Console" w:hAnsi="Lucida Console" w:cs="Courier New"/>
+          <w:sz w:val="18"/>
+          <w:szCs w:val="18"/>
+        </w:rPr>
+        <w:t>print ("SHA512:"+</w:t>
+      </w:r>
+      <w:proofErr w:type="gramStart"/>
+      <w:r>
+        <w:rPr>
+          <w:rFonts w:ascii="Lucida Console" w:hAnsi="Lucida Console" w:cs="Courier New"/>
+          <w:sz w:val="18"/>
+          <w:szCs w:val="18"/>
+        </w:rPr>
+        <w:t>hashlib.sha</w:t>
+      </w:r>
+      <w:proofErr w:type="gramEnd"/>
+      <w:r>
+        <w:rPr>
+          <w:rFonts w:ascii="Lucida Console" w:hAnsi="Lucida Console" w:cs="Courier New"/>
+          <w:sz w:val="18"/>
+          <w:szCs w:val="18"/>
+        </w:rPr>
+        <w:t>512(string).</w:t>
+      </w:r>
+      <w:proofErr w:type="spellStart"/>
+      <w:r>
+        <w:rPr>
+          <w:rFonts w:ascii="Lucida Console" w:hAnsi="Lucida Console" w:cs="Courier New"/>
+          <w:sz w:val="18"/>
+          <w:szCs w:val="18"/>
+        </w:rPr>
+        <w:t>hexdigest</w:t>
+      </w:r>
+      <w:proofErr w:type="spellEnd"/>
+      <w:r>
+        <w:rPr>
+          <w:rFonts w:ascii="Lucida Console" w:hAnsi="Lucida Console" w:cs="Courier New"/>
+          <w:sz w:val="18"/>
+          <w:szCs w:val="18"/>
+        </w:rPr>
+        <w:t>())</w:t>
       </w:r>
     </w:p>
     <w:p>
@@ -2798,6 +2851,7 @@
           <w:sz w:val="18"/>
           <w:szCs w:val="18"/>
         </w:rPr>
+        <w:lastRenderedPageBreak/>
         <w:t>Type:</w:t>
       </w:r>
       <w:r>
@@ -3788,16 +3842,8 @@
         <w:rPr>
           <w:rStyle w:val="Hyperlink"/>
         </w:rPr>
-        <w:t xml:space="preserve">For RIPEMD160, can you implement your own checker? What is the code </w:t>
-      </w:r>
-      <w:proofErr w:type="gramStart"/>
-      <w:r>
-        <w:rPr>
-          <w:rStyle w:val="Hyperlink"/>
-        </w:rPr>
-        <w:t>used:</w:t>
-      </w:r>
-      <w:proofErr w:type="gramEnd"/>
+        <w:t>For RIPEMD160, can you implement your own checker? What is the code used:</w:t>
+      </w:r>
     </w:p>
     <w:p>
       <w:pPr>
@@ -4709,6 +4755,7 @@
           <w:sz w:val="20"/>
           <w:szCs w:val="20"/>
         </w:rPr>
+        <w:lastRenderedPageBreak/>
         <w:t xml:space="preserve">echo -n "Hello" | </w:t>
       </w:r>
       <w:proofErr w:type="spellStart"/>
@@ -5935,6 +5982,7 @@
           <w:sz w:val="20"/>
           <w:szCs w:val="20"/>
         </w:rPr>
+        <w:lastRenderedPageBreak/>
         <w:t xml:space="preserve">from </w:t>
       </w:r>
       <w:proofErr w:type="spellStart"/>
@@ -8343,8 +8391,6 @@
           <w:rStyle w:val="Hyperlink"/>
         </w:rPr>
       </w:pPr>
-      <w:bookmarkStart w:id="0" w:name="_GoBack"/>
-      <w:bookmarkEnd w:id="0"/>
     </w:p>
     <w:p>
       <w:pPr>
@@ -10250,77 +10296,77 @@
           <w:sz w:val="20"/>
           <w:szCs w:val="20"/>
         </w:rPr>
+        <w:t xml:space="preserve">var ciphertext = </w:t>
+      </w:r>
+      <w:proofErr w:type="spellStart"/>
+      <w:r>
+        <w:rPr>
+          <w:rStyle w:val="Hyperlink"/>
+          <w:rFonts w:ascii="Lucida Console" w:hAnsi="Lucida Console"/>
+          <w:sz w:val="20"/>
+          <w:szCs w:val="20"/>
+        </w:rPr>
+        <w:t>AES.encrypt</w:t>
+      </w:r>
+      <w:proofErr w:type="spellEnd"/>
+      <w:r>
+        <w:rPr>
+          <w:rStyle w:val="Hyperlink"/>
+          <w:rFonts w:ascii="Lucida Console" w:hAnsi="Lucida Console"/>
+          <w:sz w:val="20"/>
+          <w:szCs w:val="20"/>
+        </w:rPr>
+        <w:t>(message, password);</w:t>
+      </w:r>
+    </w:p>
+    <w:p>
+      <w:pPr>
+        <w:pBdr>
+          <w:top w:val="single" w:sz="4" w:space="1" w:color="auto"/>
+          <w:left w:val="single" w:sz="4" w:space="4" w:color="auto"/>
+          <w:bottom w:val="single" w:sz="4" w:space="1" w:color="auto"/>
+          <w:right w:val="single" w:sz="4" w:space="4" w:color="auto"/>
+        </w:pBdr>
+        <w:rPr>
+          <w:rStyle w:val="Hyperlink"/>
+          <w:rFonts w:ascii="Lucida Console" w:hAnsi="Lucida Console"/>
+          <w:sz w:val="20"/>
+          <w:szCs w:val="20"/>
+        </w:rPr>
+      </w:pPr>
+      <w:r>
+        <w:rPr>
+          <w:rStyle w:val="Hyperlink"/>
+          <w:rFonts w:ascii="Lucida Console" w:hAnsi="Lucida Console"/>
+          <w:sz w:val="20"/>
+          <w:szCs w:val="20"/>
+        </w:rPr>
+        <w:t xml:space="preserve"> </w:t>
+      </w:r>
+    </w:p>
+    <w:p>
+      <w:pPr>
+        <w:pBdr>
+          <w:top w:val="single" w:sz="4" w:space="1" w:color="auto"/>
+          <w:left w:val="single" w:sz="4" w:space="4" w:color="auto"/>
+          <w:bottom w:val="single" w:sz="4" w:space="1" w:color="auto"/>
+          <w:right w:val="single" w:sz="4" w:space="4" w:color="auto"/>
+        </w:pBdr>
+        <w:rPr>
+          <w:rFonts w:ascii="Lucida Console" w:hAnsi="Lucida Console"/>
+          <w:sz w:val="20"/>
+          <w:szCs w:val="20"/>
+          <w:lang w:val="en-US"/>
+        </w:rPr>
+      </w:pPr>
+      <w:r>
+        <w:rPr>
+          <w:rFonts w:ascii="Lucida Console" w:hAnsi="Lucida Console"/>
+          <w:sz w:val="20"/>
+          <w:szCs w:val="20"/>
+          <w:lang w:val="en-US"/>
+        </w:rPr>
         <w:lastRenderedPageBreak/>
-        <w:t xml:space="preserve">var ciphertext = </w:t>
-      </w:r>
-      <w:proofErr w:type="spellStart"/>
-      <w:r>
-        <w:rPr>
-          <w:rStyle w:val="Hyperlink"/>
-          <w:rFonts w:ascii="Lucida Console" w:hAnsi="Lucida Console"/>
-          <w:sz w:val="20"/>
-          <w:szCs w:val="20"/>
-        </w:rPr>
-        <w:t>AES.encrypt</w:t>
-      </w:r>
-      <w:proofErr w:type="spellEnd"/>
-      <w:r>
-        <w:rPr>
-          <w:rStyle w:val="Hyperlink"/>
-          <w:rFonts w:ascii="Lucida Console" w:hAnsi="Lucida Console"/>
-          <w:sz w:val="20"/>
-          <w:szCs w:val="20"/>
-        </w:rPr>
-        <w:t>(message, password);</w:t>
-      </w:r>
-    </w:p>
-    <w:p>
-      <w:pPr>
-        <w:pBdr>
-          <w:top w:val="single" w:sz="4" w:space="1" w:color="auto"/>
-          <w:left w:val="single" w:sz="4" w:space="4" w:color="auto"/>
-          <w:bottom w:val="single" w:sz="4" w:space="1" w:color="auto"/>
-          <w:right w:val="single" w:sz="4" w:space="4" w:color="auto"/>
-        </w:pBdr>
-        <w:rPr>
-          <w:rStyle w:val="Hyperlink"/>
-          <w:rFonts w:ascii="Lucida Console" w:hAnsi="Lucida Console"/>
-          <w:sz w:val="20"/>
-          <w:szCs w:val="20"/>
-        </w:rPr>
-      </w:pPr>
-      <w:r>
-        <w:rPr>
-          <w:rStyle w:val="Hyperlink"/>
-          <w:rFonts w:ascii="Lucida Console" w:hAnsi="Lucida Console"/>
-          <w:sz w:val="20"/>
-          <w:szCs w:val="20"/>
-        </w:rPr>
-        <w:t xml:space="preserve"> </w:t>
-      </w:r>
-    </w:p>
-    <w:p>
-      <w:pPr>
-        <w:pBdr>
-          <w:top w:val="single" w:sz="4" w:space="1" w:color="auto"/>
-          <w:left w:val="single" w:sz="4" w:space="4" w:color="auto"/>
-          <w:bottom w:val="single" w:sz="4" w:space="1" w:color="auto"/>
-          <w:right w:val="single" w:sz="4" w:space="4" w:color="auto"/>
-        </w:pBdr>
-        <w:rPr>
-          <w:rFonts w:ascii="Lucida Console" w:hAnsi="Lucida Console"/>
-          <w:sz w:val="20"/>
-          <w:szCs w:val="20"/>
-          <w:lang w:val="en-US"/>
-        </w:rPr>
-      </w:pPr>
-      <w:r>
-        <w:rPr>
-          <w:rFonts w:ascii="Lucida Console" w:hAnsi="Lucida Console"/>
-          <w:sz w:val="20"/>
-          <w:szCs w:val="20"/>
-          <w:lang w:val="en-US"/>
-        </w:rPr>
         <w:t xml:space="preserve">var ciphertext = </w:t>
       </w:r>
       <w:proofErr w:type="spellStart"/>
@@ -12881,7 +12927,7 @@
 </file>
 
 <file path=word/endnotes.xml><?xml version="1.0" encoding="utf-8"?>
-<w:endnotes xmlns:wpc="http://schemas.microsoft.com/office/word/2010/wordprocessingCanvas" xmlns:cx="http://schemas.microsoft.com/office/drawing/2014/chartex" xmlns:cx1="http://schemas.microsoft.com/office/drawing/2015/9/8/chartex" xmlns:cx2="http://schemas.microsoft.com/office/drawing/2015/10/21/chartex" xmlns:cx3="http://schemas.microsoft.com/office/drawing/2016/5/9/chartex" xmlns:cx4="http://schemas.microsoft.com/office/drawing/2016/5/10/chartex" xmlns:cx5="http://schemas.microsoft.com/office/drawing/2016/5/11/chartex" xmlns:cx6="http://schemas.microsoft.com/office/drawing/2016/5/12/chartex" xmlns:cx7="http://schemas.microsoft.com/office/drawing/2016/5/13/chartex" xmlns:cx8="http://schemas.microsoft.com/office/drawing/2016/5/14/chartex" xmlns:mc="http://schemas.openxmlformats.org/markup-compatibility/2006" xmlns:aink="http://schemas.microsoft.com/office/drawing/2016/ink" xmlns:am3d="http://schemas.microsoft.com/office/drawing/2017/model3d" xmlns:o="urn:schemas-microsoft-com:office:office" xmlns:r="http://schemas.openxmlformats.org/officeDocument/2006/relationships" xmlns:m="http://schemas.openxmlformats.org/officeDocument/2006/math" xmlns:v="urn:schemas-microsoft-com:vml" xmlns:wp14="http://schemas.microsoft.com/office/word/2010/wordprocessingDrawing" xmlns:wp="http://schemas.openxmlformats.org/drawingml/2006/wordprocessingDrawing" xmlns:w10="urn:schemas-microsoft-com:office:word" xmlns:w="http://schemas.openxmlformats.org/wordprocessingml/2006/main" xmlns:w14="http://schemas.microsoft.com/office/word/2010/wordml" xmlns:w15="http://schemas.microsoft.com/office/word/2012/wordml" xmlns:w16cid="http://schemas.microsoft.com/office/word/2016/wordml/cid" xmlns:w16se="http://schemas.microsoft.com/office/word/2015/wordml/symex" xmlns:wpg="http://schemas.microsoft.com/office/word/2010/wordprocessingGroup" xmlns:wpi="http://schemas.microsoft.com/office/word/2010/wordprocessingInk" xmlns:wne="http://schemas.microsoft.com/office/word/2006/wordml" xmlns:wps="http://schemas.microsoft.com/office/word/2010/wordprocessingShape" mc:Ignorable="w14 w15 w16se w16cid wp14">
+<w:endnotes xmlns:wpc="http://schemas.microsoft.com/office/word/2010/wordprocessingCanvas" xmlns:cx="http://schemas.microsoft.com/office/drawing/2014/chartex" xmlns:cx1="http://schemas.microsoft.com/office/drawing/2015/9/8/chartex" xmlns:cx2="http://schemas.microsoft.com/office/drawing/2015/10/21/chartex" xmlns:cx3="http://schemas.microsoft.com/office/drawing/2016/5/9/chartex" xmlns:cx4="http://schemas.microsoft.com/office/drawing/2016/5/10/chartex" xmlns:cx5="http://schemas.microsoft.com/office/drawing/2016/5/11/chartex" xmlns:cx6="http://schemas.microsoft.com/office/drawing/2016/5/12/chartex" xmlns:cx7="http://schemas.microsoft.com/office/drawing/2016/5/13/chartex" xmlns:cx8="http://schemas.microsoft.com/office/drawing/2016/5/14/chartex" xmlns:mc="http://schemas.openxmlformats.org/markup-compatibility/2006" xmlns:aink="http://schemas.microsoft.com/office/drawing/2016/ink" xmlns:am3d="http://schemas.microsoft.com/office/drawing/2017/model3d" xmlns:o="urn:schemas-microsoft-com:office:office" xmlns:oel="http://schemas.microsoft.com/office/2019/extlst" xmlns:r="http://schemas.openxmlformats.org/officeDocument/2006/relationships" xmlns:m="http://schemas.openxmlformats.org/officeDocument/2006/math" xmlns:v="urn:schemas-microsoft-com:vml" xmlns:wp14="http://schemas.microsoft.com/office/word/2010/wordprocessingDrawing" xmlns:wp="http://schemas.openxmlformats.org/drawingml/2006/wordprocessingDrawing" xmlns:w10="urn:schemas-microsoft-com:office:word" xmlns:w="http://schemas.openxmlformats.org/wordprocessingml/2006/main" xmlns:w14="http://schemas.microsoft.com/office/word/2010/wordml" xmlns:w15="http://schemas.microsoft.com/office/word/2012/wordml" xmlns:w16cex="http://schemas.microsoft.com/office/word/2018/wordml/cex" xmlns:w16cid="http://schemas.microsoft.com/office/word/2016/wordml/cid" xmlns:w16="http://schemas.microsoft.com/office/word/2018/wordml" xmlns:w16du="http://schemas.microsoft.com/office/word/2023/wordml/word16du" xmlns:w16sdtdh="http://schemas.microsoft.com/office/word/2020/wordml/sdtdatahash" xmlns:w16sdtfl="http://schemas.microsoft.com/office/word/2024/wordml/sdtformatlock" xmlns:w16se="http://schemas.microsoft.com/office/word/2015/wordml/symex" xmlns:wpg="http://schemas.microsoft.com/office/word/2010/wordprocessingGroup" xmlns:wpi="http://schemas.microsoft.com/office/word/2010/wordprocessingInk" xmlns:wne="http://schemas.microsoft.com/office/word/2006/wordml" xmlns:wps="http://schemas.microsoft.com/office/word/2010/wordprocessingShape" mc:Ignorable="w14 w15 w16se w16cid w16 w16cex w16sdtdh w16sdtfl w16du wp14">
   <w:endnote w:type="separator" w:id="-1">
     <w:p>
       <w:r>
@@ -12900,7 +12946,7 @@
 </file>
 
 <file path=word/footer1.xml><?xml version="1.0" encoding="utf-8"?>
-<w:ftr xmlns:wpc="http://schemas.microsoft.com/office/word/2010/wordprocessingCanvas" xmlns:cx="http://schemas.microsoft.com/office/drawing/2014/chartex" xmlns:cx1="http://schemas.microsoft.com/office/drawing/2015/9/8/chartex" xmlns:cx2="http://schemas.microsoft.com/office/drawing/2015/10/21/chartex" xmlns:cx3="http://schemas.microsoft.com/office/drawing/2016/5/9/chartex" xmlns:cx4="http://schemas.microsoft.com/office/drawing/2016/5/10/chartex" xmlns:cx5="http://schemas.microsoft.com/office/drawing/2016/5/11/chartex" xmlns:cx6="http://schemas.microsoft.com/office/drawing/2016/5/12/chartex" xmlns:cx7="http://schemas.microsoft.com/office/drawing/2016/5/13/chartex" xmlns:cx8="http://schemas.microsoft.com/office/drawing/2016/5/14/chartex" xmlns:mc="http://schemas.openxmlformats.org/markup-compatibility/2006" xmlns:aink="http://schemas.microsoft.com/office/drawing/2016/ink" xmlns:am3d="http://schemas.microsoft.com/office/drawing/2017/model3d" xmlns:o="urn:schemas-microsoft-com:office:office" xmlns:r="http://schemas.openxmlformats.org/officeDocument/2006/relationships" xmlns:m="http://schemas.openxmlformats.org/officeDocument/2006/math" xmlns:v="urn:schemas-microsoft-com:vml" xmlns:wp14="http://schemas.microsoft.com/office/word/2010/wordprocessingDrawing" xmlns:wp="http://schemas.openxmlformats.org/drawingml/2006/wordprocessingDrawing" xmlns:w10="urn:schemas-microsoft-com:office:word" xmlns:w="http://schemas.openxmlformats.org/wordprocessingml/2006/main" xmlns:w14="http://schemas.microsoft.com/office/word/2010/wordml" xmlns:w15="http://schemas.microsoft.com/office/word/2012/wordml" xmlns:w16cid="http://schemas.microsoft.com/office/word/2016/wordml/cid" xmlns:w16se="http://schemas.microsoft.com/office/word/2015/wordml/symex" xmlns:wpg="http://schemas.microsoft.com/office/word/2010/wordprocessingGroup" xmlns:wpi="http://schemas.microsoft.com/office/word/2010/wordprocessingInk" xmlns:wne="http://schemas.microsoft.com/office/word/2006/wordml" xmlns:wps="http://schemas.microsoft.com/office/word/2010/wordprocessingShape" mc:Ignorable="w14 w15 w16se w16cid wp14">
+<w:ftr xmlns:wpc="http://schemas.microsoft.com/office/word/2010/wordprocessingCanvas" xmlns:cx="http://schemas.microsoft.com/office/drawing/2014/chartex" xmlns:cx1="http://schemas.microsoft.com/office/drawing/2015/9/8/chartex" xmlns:cx2="http://schemas.microsoft.com/office/drawing/2015/10/21/chartex" xmlns:cx3="http://schemas.microsoft.com/office/drawing/2016/5/9/chartex" xmlns:cx4="http://schemas.microsoft.com/office/drawing/2016/5/10/chartex" xmlns:cx5="http://schemas.microsoft.com/office/drawing/2016/5/11/chartex" xmlns:cx6="http://schemas.microsoft.com/office/drawing/2016/5/12/chartex" xmlns:cx7="http://schemas.microsoft.com/office/drawing/2016/5/13/chartex" xmlns:cx8="http://schemas.microsoft.com/office/drawing/2016/5/14/chartex" xmlns:mc="http://schemas.openxmlformats.org/markup-compatibility/2006" xmlns:aink="http://schemas.microsoft.com/office/drawing/2016/ink" xmlns:am3d="http://schemas.microsoft.com/office/drawing/2017/model3d" xmlns:o="urn:schemas-microsoft-com:office:office" xmlns:oel="http://schemas.microsoft.com/office/2019/extlst" xmlns:r="http://schemas.openxmlformats.org/officeDocument/2006/relationships" xmlns:m="http://schemas.openxmlformats.org/officeDocument/2006/math" xmlns:v="urn:schemas-microsoft-com:vml" xmlns:wp14="http://schemas.microsoft.com/office/word/2010/wordprocessingDrawing" xmlns:wp="http://schemas.openxmlformats.org/drawingml/2006/wordprocessingDrawing" xmlns:w10="urn:schemas-microsoft-com:office:word" xmlns:w="http://schemas.openxmlformats.org/wordprocessingml/2006/main" xmlns:w14="http://schemas.microsoft.com/office/word/2010/wordml" xmlns:w15="http://schemas.microsoft.com/office/word/2012/wordml" xmlns:w16cex="http://schemas.microsoft.com/office/word/2018/wordml/cex" xmlns:w16cid="http://schemas.microsoft.com/office/word/2016/wordml/cid" xmlns:w16="http://schemas.microsoft.com/office/word/2018/wordml" xmlns:w16du="http://schemas.microsoft.com/office/word/2023/wordml/word16du" xmlns:w16sdtdh="http://schemas.microsoft.com/office/word/2020/wordml/sdtdatahash" xmlns:w16sdtfl="http://schemas.microsoft.com/office/word/2024/wordml/sdtformatlock" xmlns:w16se="http://schemas.microsoft.com/office/word/2015/wordml/symex" xmlns:wpg="http://schemas.microsoft.com/office/word/2010/wordprocessingGroup" xmlns:wpi="http://schemas.microsoft.com/office/word/2010/wordprocessingInk" xmlns:wne="http://schemas.microsoft.com/office/word/2006/wordml" xmlns:wps="http://schemas.microsoft.com/office/word/2010/wordprocessingShape" mc:Ignorable="w14 w15 w16se w16cid w16 w16cex w16sdtdh w16sdtfl w16du wp14">
   <w:sdt>
     <w:sdtPr>
       <w:id w:val="-917626376"/>
@@ -12953,7 +12999,7 @@
 </file>
 
 <file path=word/footnotes.xml><?xml version="1.0" encoding="utf-8"?>
-<w:footnotes xmlns:wpc="http://schemas.microsoft.com/office/word/2010/wordprocessingCanvas" xmlns:cx="http://schemas.microsoft.com/office/drawing/2014/chartex" xmlns:cx1="http://schemas.microsoft.com/office/drawing/2015/9/8/chartex" xmlns:cx2="http://schemas.microsoft.com/office/drawing/2015/10/21/chartex" xmlns:cx3="http://schemas.microsoft.com/office/drawing/2016/5/9/chartex" xmlns:cx4="http://schemas.microsoft.com/office/drawing/2016/5/10/chartex" xmlns:cx5="http://schemas.microsoft.com/office/drawing/2016/5/11/chartex" xmlns:cx6="http://schemas.microsoft.com/office/drawing/2016/5/12/chartex" xmlns:cx7="http://schemas.microsoft.com/office/drawing/2016/5/13/chartex" xmlns:cx8="http://schemas.microsoft.com/office/drawing/2016/5/14/chartex" xmlns:mc="http://schemas.openxmlformats.org/markup-compatibility/2006" xmlns:aink="http://schemas.microsoft.com/office/drawing/2016/ink" xmlns:am3d="http://schemas.microsoft.com/office/drawing/2017/model3d" xmlns:o="urn:schemas-microsoft-com:office:office" xmlns:r="http://schemas.openxmlformats.org/officeDocument/2006/relationships" xmlns:m="http://schemas.openxmlformats.org/officeDocument/2006/math" xmlns:v="urn:schemas-microsoft-com:vml" xmlns:wp14="http://schemas.microsoft.com/office/word/2010/wordprocessingDrawing" xmlns:wp="http://schemas.openxmlformats.org/drawingml/2006/wordprocessingDrawing" xmlns:w10="urn:schemas-microsoft-com:office:word" xmlns:w="http://schemas.openxmlformats.org/wordprocessingml/2006/main" xmlns:w14="http://schemas.microsoft.com/office/word/2010/wordml" xmlns:w15="http://schemas.microsoft.com/office/word/2012/wordml" xmlns:w16cid="http://schemas.microsoft.com/office/word/2016/wordml/cid" xmlns:w16se="http://schemas.microsoft.com/office/word/2015/wordml/symex" xmlns:wpg="http://schemas.microsoft.com/office/word/2010/wordprocessingGroup" xmlns:wpi="http://schemas.microsoft.com/office/word/2010/wordprocessingInk" xmlns:wne="http://schemas.microsoft.com/office/word/2006/wordml" xmlns:wps="http://schemas.microsoft.com/office/word/2010/wordprocessingShape" mc:Ignorable="w14 w15 w16se w16cid wp14">
+<w:footnotes xmlns:wpc="http://schemas.microsoft.com/office/word/2010/wordprocessingCanvas" xmlns:cx="http://schemas.microsoft.com/office/drawing/2014/chartex" xmlns:cx1="http://schemas.microsoft.com/office/drawing/2015/9/8/chartex" xmlns:cx2="http://schemas.microsoft.com/office/drawing/2015/10/21/chartex" xmlns:cx3="http://schemas.microsoft.com/office/drawing/2016/5/9/chartex" xmlns:cx4="http://schemas.microsoft.com/office/drawing/2016/5/10/chartex" xmlns:cx5="http://schemas.microsoft.com/office/drawing/2016/5/11/chartex" xmlns:cx6="http://schemas.microsoft.com/office/drawing/2016/5/12/chartex" xmlns:cx7="http://schemas.microsoft.com/office/drawing/2016/5/13/chartex" xmlns:cx8="http://schemas.microsoft.com/office/drawing/2016/5/14/chartex" xmlns:mc="http://schemas.openxmlformats.org/markup-compatibility/2006" xmlns:aink="http://schemas.microsoft.com/office/drawing/2016/ink" xmlns:am3d="http://schemas.microsoft.com/office/drawing/2017/model3d" xmlns:o="urn:schemas-microsoft-com:office:office" xmlns:oel="http://schemas.microsoft.com/office/2019/extlst" xmlns:r="http://schemas.openxmlformats.org/officeDocument/2006/relationships" xmlns:m="http://schemas.openxmlformats.org/officeDocument/2006/math" xmlns:v="urn:schemas-microsoft-com:vml" xmlns:wp14="http://schemas.microsoft.com/office/word/2010/wordprocessingDrawing" xmlns:wp="http://schemas.openxmlformats.org/drawingml/2006/wordprocessingDrawing" xmlns:w10="urn:schemas-microsoft-com:office:word" xmlns:w="http://schemas.openxmlformats.org/wordprocessingml/2006/main" xmlns:w14="http://schemas.microsoft.com/office/word/2010/wordml" xmlns:w15="http://schemas.microsoft.com/office/word/2012/wordml" xmlns:w16cex="http://schemas.microsoft.com/office/word/2018/wordml/cex" xmlns:w16cid="http://schemas.microsoft.com/office/word/2016/wordml/cid" xmlns:w16="http://schemas.microsoft.com/office/word/2018/wordml" xmlns:w16du="http://schemas.microsoft.com/office/word/2023/wordml/word16du" xmlns:w16sdtdh="http://schemas.microsoft.com/office/word/2020/wordml/sdtdatahash" xmlns:w16sdtfl="http://schemas.microsoft.com/office/word/2024/wordml/sdtformatlock" xmlns:w16se="http://schemas.microsoft.com/office/word/2015/wordml/symex" xmlns:wpg="http://schemas.microsoft.com/office/word/2010/wordprocessingGroup" xmlns:wpi="http://schemas.microsoft.com/office/word/2010/wordprocessingInk" xmlns:wne="http://schemas.microsoft.com/office/word/2006/wordml" xmlns:wps="http://schemas.microsoft.com/office/word/2010/wordprocessingShape" mc:Ignorable="w14 w15 w16se w16cid w16 w16cex w16sdtdh w16sdtfl w16du wp14">
   <w:footnote w:type="separator" w:id="-1">
     <w:p>
       <w:r>
@@ -12972,7 +13018,7 @@
 </file>
 
 <file path=word/numbering.xml><?xml version="1.0" encoding="utf-8"?>
-<w:numbering xmlns:wpc="http://schemas.microsoft.com/office/word/2010/wordprocessingCanvas" xmlns:cx="http://schemas.microsoft.com/office/drawing/2014/chartex" xmlns:cx1="http://schemas.microsoft.com/office/drawing/2015/9/8/chartex" xmlns:cx2="http://schemas.microsoft.com/office/drawing/2015/10/21/chartex" xmlns:cx3="http://schemas.microsoft.com/office/drawing/2016/5/9/chartex" xmlns:cx4="http://schemas.microsoft.com/office/drawing/2016/5/10/chartex" xmlns:cx5="http://schemas.microsoft.com/office/drawing/2016/5/11/chartex" xmlns:cx6="http://schemas.microsoft.com/office/drawing/2016/5/12/chartex" xmlns:cx7="http://schemas.microsoft.com/office/drawing/2016/5/13/chartex" xmlns:cx8="http://schemas.microsoft.com/office/drawing/2016/5/14/chartex" xmlns:mc="http://schemas.openxmlformats.org/markup-compatibility/2006" xmlns:aink="http://schemas.microsoft.com/office/drawing/2016/ink" xmlns:am3d="http://schemas.microsoft.com/office/drawing/2017/model3d" xmlns:o="urn:schemas-microsoft-com:office:office" xmlns:r="http://schemas.openxmlformats.org/officeDocument/2006/relationships" xmlns:m="http://schemas.openxmlformats.org/officeDocument/2006/math" xmlns:v="urn:schemas-microsoft-com:vml" xmlns:wp14="http://schemas.microsoft.com/office/word/2010/wordprocessingDrawing" xmlns:wp="http://schemas.openxmlformats.org/drawingml/2006/wordprocessingDrawing" xmlns:w10="urn:schemas-microsoft-com:office:word" xmlns:w="http://schemas.openxmlformats.org/wordprocessingml/2006/main" xmlns:w14="http://schemas.microsoft.com/office/word/2010/wordml" xmlns:w15="http://schemas.microsoft.com/office/word/2012/wordml" xmlns:w16cid="http://schemas.microsoft.com/office/word/2016/wordml/cid" xmlns:w16se="http://schemas.microsoft.com/office/word/2015/wordml/symex" xmlns:wpg="http://schemas.microsoft.com/office/word/2010/wordprocessingGroup" xmlns:wpi="http://schemas.microsoft.com/office/word/2010/wordprocessingInk" xmlns:wne="http://schemas.microsoft.com/office/word/2006/wordml" xmlns:wps="http://schemas.microsoft.com/office/word/2010/wordprocessingShape" mc:Ignorable="w14 w15 w16se w16cid wp14">
+<w:numbering xmlns:wpc="http://schemas.microsoft.com/office/word/2010/wordprocessingCanvas" xmlns:cx="http://schemas.microsoft.com/office/drawing/2014/chartex" xmlns:cx1="http://schemas.microsoft.com/office/drawing/2015/9/8/chartex" xmlns:cx2="http://schemas.microsoft.com/office/drawing/2015/10/21/chartex" xmlns:cx3="http://schemas.microsoft.com/office/drawing/2016/5/9/chartex" xmlns:cx4="http://schemas.microsoft.com/office/drawing/2016/5/10/chartex" xmlns:cx5="http://schemas.microsoft.com/office/drawing/2016/5/11/chartex" xmlns:cx6="http://schemas.microsoft.com/office/drawing/2016/5/12/chartex" xmlns:cx7="http://schemas.microsoft.com/office/drawing/2016/5/13/chartex" xmlns:cx8="http://schemas.microsoft.com/office/drawing/2016/5/14/chartex" xmlns:mc="http://schemas.openxmlformats.org/markup-compatibility/2006" xmlns:aink="http://schemas.microsoft.com/office/drawing/2016/ink" xmlns:am3d="http://schemas.microsoft.com/office/drawing/2017/model3d" xmlns:o="urn:schemas-microsoft-com:office:office" xmlns:oel="http://schemas.microsoft.com/office/2019/extlst" xmlns:r="http://schemas.openxmlformats.org/officeDocument/2006/relationships" xmlns:m="http://schemas.openxmlformats.org/officeDocument/2006/math" xmlns:v="urn:schemas-microsoft-com:vml" xmlns:wp14="http://schemas.microsoft.com/office/word/2010/wordprocessingDrawing" xmlns:wp="http://schemas.openxmlformats.org/drawingml/2006/wordprocessingDrawing" xmlns:w10="urn:schemas-microsoft-com:office:word" xmlns:w="http://schemas.openxmlformats.org/wordprocessingml/2006/main" xmlns:w14="http://schemas.microsoft.com/office/word/2010/wordml" xmlns:w15="http://schemas.microsoft.com/office/word/2012/wordml" xmlns:w16cex="http://schemas.microsoft.com/office/word/2018/wordml/cex" xmlns:w16cid="http://schemas.microsoft.com/office/word/2016/wordml/cid" xmlns:w16="http://schemas.microsoft.com/office/word/2018/wordml" xmlns:w16du="http://schemas.microsoft.com/office/word/2023/wordml/word16du" xmlns:w16sdtdh="http://schemas.microsoft.com/office/word/2020/wordml/sdtdatahash" xmlns:w16sdtfl="http://schemas.microsoft.com/office/word/2024/wordml/sdtformatlock" xmlns:w16se="http://schemas.microsoft.com/office/word/2015/wordml/symex" xmlns:wpg="http://schemas.microsoft.com/office/word/2010/wordprocessingGroup" xmlns:wpi="http://schemas.microsoft.com/office/word/2010/wordprocessingInk" xmlns:wne="http://schemas.microsoft.com/office/word/2006/wordml" xmlns:wps="http://schemas.microsoft.com/office/word/2010/wordprocessingShape" mc:Ignorable="w14 w15 w16se w16cid w16 w16cex w16sdtdh w16sdtfl w16du wp14">
   <w:abstractNum w:abstractNumId="0" w15:restartNumberingAfterBreak="0">
     <w:nsid w:val="033E1A5B"/>
     <w:multiLevelType w:val="hybridMultilevel"/>
@@ -15201,71 +15247,71 @@
       </w:rPr>
     </w:lvl>
   </w:abstractNum>
-  <w:num w:numId="1">
+  <w:num w:numId="1" w16cid:durableId="299044258">
     <w:abstractNumId w:val="2"/>
   </w:num>
-  <w:num w:numId="2">
+  <w:num w:numId="2" w16cid:durableId="1895696873">
     <w:abstractNumId w:val="15"/>
   </w:num>
-  <w:num w:numId="3">
+  <w:num w:numId="3" w16cid:durableId="980379504">
     <w:abstractNumId w:val="1"/>
   </w:num>
-  <w:num w:numId="4">
+  <w:num w:numId="4" w16cid:durableId="739328131">
     <w:abstractNumId w:val="16"/>
   </w:num>
-  <w:num w:numId="5">
+  <w:num w:numId="5" w16cid:durableId="1410034906">
     <w:abstractNumId w:val="18"/>
   </w:num>
-  <w:num w:numId="6">
+  <w:num w:numId="6" w16cid:durableId="1434131487">
     <w:abstractNumId w:val="11"/>
   </w:num>
-  <w:num w:numId="7">
+  <w:num w:numId="7" w16cid:durableId="3749906">
     <w:abstractNumId w:val="9"/>
   </w:num>
-  <w:num w:numId="8">
+  <w:num w:numId="8" w16cid:durableId="271011770">
     <w:abstractNumId w:val="12"/>
   </w:num>
-  <w:num w:numId="9">
+  <w:num w:numId="9" w16cid:durableId="246034790">
     <w:abstractNumId w:val="8"/>
   </w:num>
-  <w:num w:numId="10">
+  <w:num w:numId="10" w16cid:durableId="1143161352">
     <w:abstractNumId w:val="17"/>
   </w:num>
-  <w:num w:numId="11">
+  <w:num w:numId="11" w16cid:durableId="505826209">
     <w:abstractNumId w:val="14"/>
   </w:num>
-  <w:num w:numId="12">
+  <w:num w:numId="12" w16cid:durableId="1764108477">
     <w:abstractNumId w:val="3"/>
   </w:num>
-  <w:num w:numId="13">
+  <w:num w:numId="13" w16cid:durableId="103303799">
     <w:abstractNumId w:val="0"/>
   </w:num>
-  <w:num w:numId="14">
+  <w:num w:numId="14" w16cid:durableId="2003505370">
     <w:abstractNumId w:val="4"/>
   </w:num>
-  <w:num w:numId="15">
+  <w:num w:numId="15" w16cid:durableId="1306349188">
     <w:abstractNumId w:val="13"/>
   </w:num>
-  <w:num w:numId="16">
+  <w:num w:numId="16" w16cid:durableId="1138062117">
     <w:abstractNumId w:val="6"/>
   </w:num>
-  <w:num w:numId="17">
+  <w:num w:numId="17" w16cid:durableId="2133355346">
     <w:abstractNumId w:val="5"/>
   </w:num>
-  <w:num w:numId="18">
+  <w:num w:numId="18" w16cid:durableId="1645086005">
     <w:abstractNumId w:val="7"/>
   </w:num>
-  <w:num w:numId="19">
+  <w:num w:numId="19" w16cid:durableId="1818104429">
     <w:abstractNumId w:val="10"/>
   </w:num>
-  <w:num w:numId="20">
+  <w:num w:numId="20" w16cid:durableId="1207717887">
     <w:abstractNumId w:val="19"/>
   </w:num>
 </w:numbering>
 </file>
 
 <file path=word/styles.xml><?xml version="1.0" encoding="utf-8"?>
-<w:styles xmlns:mc="http://schemas.openxmlformats.org/markup-compatibility/2006" xmlns:r="http://schemas.openxmlformats.org/officeDocument/2006/relationships" xmlns:w="http://schemas.openxmlformats.org/wordprocessingml/2006/main" xmlns:w14="http://schemas.microsoft.com/office/word/2010/wordml" xmlns:w15="http://schemas.microsoft.com/office/word/2012/wordml" xmlns:w16cid="http://schemas.microsoft.com/office/word/2016/wordml/cid" xmlns:w16se="http://schemas.microsoft.com/office/word/2015/wordml/symex" mc:Ignorable="w14 w15 w16se w16cid">
+<w:styles xmlns:mc="http://schemas.openxmlformats.org/markup-compatibility/2006" xmlns:r="http://schemas.openxmlformats.org/officeDocument/2006/relationships" xmlns:w="http://schemas.openxmlformats.org/wordprocessingml/2006/main" xmlns:w14="http://schemas.microsoft.com/office/word/2010/wordml" xmlns:w15="http://schemas.microsoft.com/office/word/2012/wordml" xmlns:w16cex="http://schemas.microsoft.com/office/word/2018/wordml/cex" xmlns:w16cid="http://schemas.microsoft.com/office/word/2016/wordml/cid" xmlns:w16="http://schemas.microsoft.com/office/word/2018/wordml" xmlns:w16du="http://schemas.microsoft.com/office/word/2023/wordml/word16du" xmlns:w16sdtdh="http://schemas.microsoft.com/office/word/2020/wordml/sdtdatahash" xmlns:w16sdtfl="http://schemas.microsoft.com/office/word/2024/wordml/sdtformatlock" xmlns:w16se="http://schemas.microsoft.com/office/word/2015/wordml/symex" mc:Ignorable="w14 w15 w16se w16cid w16 w16cex w16sdtdh w16sdtfl w16du">
   <w:docDefaults>
     <w:rPrDefault>
       <w:rPr>
@@ -15387,6 +15433,7 @@
     <w:lsdException w:name="HTML Sample" w:semiHidden="1" w:unhideWhenUsed="1"/>
     <w:lsdException w:name="HTML Typewriter" w:semiHidden="1" w:unhideWhenUsed="1"/>
     <w:lsdException w:name="HTML Variable" w:semiHidden="1" w:unhideWhenUsed="1"/>
+    <w:lsdException w:name="Normal Table" w:semiHidden="1" w:unhideWhenUsed="1"/>
     <w:lsdException w:name="annotation subject" w:semiHidden="1" w:unhideWhenUsed="1"/>
     <w:lsdException w:name="No List" w:semiHidden="1" w:unhideWhenUsed="1"/>
     <w:lsdException w:name="Outline List 1" w:semiHidden="1" w:unhideWhenUsed="1"/>
@@ -15433,8 +15480,10 @@
     <w:lsdException w:name="Table Subtle 2" w:semiHidden="1" w:unhideWhenUsed="1"/>
     <w:lsdException w:name="Table Web 1" w:semiHidden="1" w:unhideWhenUsed="1"/>
     <w:lsdException w:name="Table Web 2" w:semiHidden="1" w:unhideWhenUsed="1"/>
+    <w:lsdException w:name="Table Web 3" w:semiHidden="1" w:unhideWhenUsed="1"/>
     <w:lsdException w:name="Balloon Text" w:semiHidden="1" w:unhideWhenUsed="1"/>
     <w:lsdException w:name="Table Grid" w:uiPriority="59"/>
+    <w:lsdException w:name="Table Theme" w:semiHidden="1" w:unhideWhenUsed="1"/>
     <w:lsdException w:name="Placeholder Text" w:semiHidden="1"/>
     <w:lsdException w:name="No Spacing" w:uiPriority="1" w:qFormat="1"/>
     <w:lsdException w:name="Light Shading" w:uiPriority="60"/>

</xml_diff>